<commit_message>
update UMG drag and drop control
</commit_message>
<xml_diff>
--- a/UE4_UMG拖放控制.docx
+++ b/UE4_UMG拖放控制.docx
@@ -24,11 +24,6 @@
       </w:r>
     </w:p>
     <w:p>
-      <w:pPr>
-        <w:rPr>
-          <w:rFonts w:hint="eastAsia"/>
-        </w:rPr>
-      </w:pPr>
       <w:r>
         <w:rPr>
           <w:rFonts w:ascii="Times New Roman" w:eastAsia="宋体" w:hAnsi="Times New Roman" w:cs="Times New Roman" w:hint="eastAsia"/>
@@ -154,9 +149,6 @@
     <w:p>
       <w:pPr>
         <w:jc w:val="center"/>
-        <w:rPr>
-          <w:rFonts w:hint="eastAsia"/>
-        </w:rPr>
       </w:pPr>
       <w:r>
         <w:rPr>
@@ -309,9 +301,6 @@
     <w:p>
       <w:pPr>
         <w:jc w:val="center"/>
-        <w:rPr>
-          <w:rFonts w:hint="eastAsia"/>
-        </w:rPr>
       </w:pPr>
       <w:r>
         <w:rPr>
@@ -333,8 +322,9 @@
     </w:p>
     <w:p>
       <w:pPr>
-        <w:jc w:val="center"/>
+        <w:jc w:val="left"/>
       </w:pPr>
+      <w:bookmarkStart w:id="0" w:name="_GoBack"/>
       <w:r>
         <w:rPr>
           <w:rFonts w:ascii="Times New Roman" w:eastAsia="宋体" w:hAnsi="Times New Roman" w:cs="Times New Roman"/>
@@ -361,6 +351,7 @@
         </w:rPr>
         <w:t>:</w:t>
       </w:r>
+      <w:bookmarkEnd w:id="0"/>
       <w:r>
         <w:rPr>
           <w:noProof/>
@@ -408,9 +399,6 @@
         <w:pStyle w:val="a3"/>
         <w:ind w:left="360" w:firstLineChars="0" w:firstLine="0"/>
         <w:jc w:val="center"/>
-        <w:rPr>
-          <w:rFonts w:hint="eastAsia"/>
-        </w:rPr>
       </w:pPr>
       <w:r>
         <w:rPr>
@@ -481,9 +469,6 @@
         <w:pStyle w:val="a3"/>
         <w:ind w:left="360" w:firstLineChars="0" w:firstLine="0"/>
         <w:jc w:val="center"/>
-        <w:rPr>
-          <w:rFonts w:hint="eastAsia"/>
-        </w:rPr>
       </w:pPr>
       <w:r>
         <w:rPr>
@@ -516,17 +501,7 @@
           <w:kern w:val="0"/>
           <w:szCs w:val="21"/>
         </w:rPr>
-        <w:t>各</w:t>
-      </w:r>
-      <w:bookmarkStart w:id="0" w:name="_GoBack"/>
-      <w:bookmarkEnd w:id="0"/>
-      <w:r>
-        <w:rPr>
-          <w:rFonts w:ascii="Times New Roman" w:eastAsia="宋体" w:hAnsi="Times New Roman" w:cs="Times New Roman" w:hint="eastAsia"/>
-          <w:kern w:val="0"/>
-          <w:szCs w:val="21"/>
-        </w:rPr>
-        <w:t>参数</w:t>
+        <w:t>各参数</w:t>
       </w:r>
     </w:p>
     <w:tbl>
@@ -610,9 +585,6 @@
           <w:p>
             <w:pPr>
               <w:jc w:val="left"/>
-              <w:rPr>
-                <w:rFonts w:hint="eastAsia"/>
-              </w:rPr>
             </w:pPr>
           </w:p>
         </w:tc>
@@ -644,7 +616,7 @@
           <w:p>
             <w:pPr>
               <w:rPr>
-                <w:rFonts w:ascii="Times New Roman" w:eastAsia="宋体" w:hAnsi="Times New Roman" w:cs="Times New Roman" w:hint="eastAsia"/>
+                <w:rFonts w:ascii="Times New Roman" w:eastAsia="宋体" w:hAnsi="Times New Roman" w:cs="Times New Roman"/>
                 <w:color w:val="808080"/>
                 <w:kern w:val="0"/>
                 <w:szCs w:val="21"/>
@@ -707,7 +679,7 @@
           <w:p>
             <w:pPr>
               <w:rPr>
-                <w:rFonts w:ascii="Courier New" w:eastAsia="宋体" w:hAnsi="Courier New" w:cs="Courier New" w:hint="eastAsia"/>
+                <w:rFonts w:ascii="Courier New" w:eastAsia="宋体" w:hAnsi="Courier New" w:cs="Courier New"/>
                 <w:color w:val="808080"/>
                 <w:kern w:val="0"/>
                 <w:sz w:val="22"/>
@@ -731,7 +703,7 @@
             <w:pPr>
               <w:jc w:val="left"/>
               <w:rPr>
-                <w:rFonts w:ascii="Times New Roman" w:hAnsi="Times New Roman" w:cs="Times New Roman" w:hint="eastAsia"/>
+                <w:rFonts w:ascii="Times New Roman" w:hAnsi="Times New Roman" w:cs="Times New Roman"/>
               </w:rPr>
             </w:pPr>
             <w:r>
@@ -770,7 +742,7 @@
           <w:p>
             <w:pPr>
               <w:rPr>
-                <w:rFonts w:ascii="Courier New" w:eastAsia="宋体" w:hAnsi="Courier New" w:cs="Courier New" w:hint="eastAsia"/>
+                <w:rFonts w:ascii="Courier New" w:eastAsia="宋体" w:hAnsi="Courier New" w:cs="Courier New"/>
                 <w:color w:val="808080"/>
                 <w:kern w:val="0"/>
                 <w:sz w:val="22"/>
@@ -793,9 +765,6 @@
           <w:p>
             <w:pPr>
               <w:jc w:val="left"/>
-              <w:rPr>
-                <w:rFonts w:hint="eastAsia"/>
-              </w:rPr>
             </w:pPr>
             <w:r>
               <w:rPr>
@@ -833,7 +802,7 @@
           <w:p>
             <w:pPr>
               <w:rPr>
-                <w:rFonts w:ascii="Courier New" w:eastAsia="宋体" w:hAnsi="Courier New" w:cs="Courier New" w:hint="eastAsia"/>
+                <w:rFonts w:ascii="Courier New" w:eastAsia="宋体" w:hAnsi="Courier New" w:cs="Courier New"/>
                 <w:color w:val="808080"/>
                 <w:kern w:val="0"/>
                 <w:sz w:val="22"/>
@@ -856,9 +825,6 @@
           <w:p>
             <w:pPr>
               <w:jc w:val="left"/>
-              <w:rPr>
-                <w:rFonts w:hint="eastAsia"/>
-              </w:rPr>
             </w:pPr>
             <w:r>
               <w:rPr>
@@ -896,7 +862,7 @@
           <w:p>
             <w:pPr>
               <w:rPr>
-                <w:rFonts w:ascii="Courier New" w:eastAsia="宋体" w:hAnsi="Courier New" w:cs="Courier New" w:hint="eastAsia"/>
+                <w:rFonts w:ascii="Courier New" w:eastAsia="宋体" w:hAnsi="Courier New" w:cs="Courier New"/>
                 <w:color w:val="808080"/>
                 <w:kern w:val="0"/>
                 <w:sz w:val="22"/>
@@ -922,9 +888,6 @@
                 <w:tab w:val="left" w:pos="1398"/>
               </w:tabs>
               <w:jc w:val="left"/>
-              <w:rPr>
-                <w:rFonts w:hint="eastAsia"/>
-              </w:rPr>
             </w:pPr>
             <w:r>
               <w:rPr>
@@ -962,7 +925,7 @@
           <w:p>
             <w:pPr>
               <w:rPr>
-                <w:rFonts w:ascii="Courier New" w:eastAsia="宋体" w:hAnsi="Courier New" w:cs="Courier New" w:hint="eastAsia"/>
+                <w:rFonts w:ascii="Courier New" w:eastAsia="宋体" w:hAnsi="Courier New" w:cs="Courier New"/>
                 <w:color w:val="808080"/>
                 <w:kern w:val="0"/>
                 <w:sz w:val="22"/>
@@ -985,9 +948,6 @@
           <w:p>
             <w:pPr>
               <w:jc w:val="left"/>
-              <w:rPr>
-                <w:rFonts w:hint="eastAsia"/>
-              </w:rPr>
             </w:pPr>
             <w:r>
               <w:rPr>
@@ -1007,9 +967,6 @@
           <w:p>
             <w:pPr>
               <w:jc w:val="left"/>
-              <w:rPr>
-                <w:rFonts w:hint="eastAsia"/>
-              </w:rPr>
             </w:pPr>
             <w:r>
               <w:rPr>
@@ -1050,7 +1007,7 @@
           <w:p>
             <w:pPr>
               <w:rPr>
-                <w:rFonts w:ascii="Courier New" w:eastAsia="宋体" w:hAnsi="Courier New" w:cs="Courier New" w:hint="eastAsia"/>
+                <w:rFonts w:ascii="Courier New" w:eastAsia="宋体" w:hAnsi="Courier New" w:cs="Courier New"/>
                 <w:color w:val="808080"/>
                 <w:kern w:val="0"/>
                 <w:sz w:val="22"/>
@@ -1110,7 +1067,7 @@
             <w:pPr>
               <w:jc w:val="left"/>
               <w:rPr>
-                <w:rFonts w:ascii="Courier New" w:eastAsia="宋体" w:hAnsi="Courier New" w:cs="Courier New" w:hint="eastAsia"/>
+                <w:rFonts w:ascii="Courier New" w:eastAsia="宋体" w:hAnsi="Courier New" w:cs="Courier New"/>
                 <w:color w:val="808080"/>
                 <w:kern w:val="0"/>
                 <w:sz w:val="22"/>
@@ -1160,9 +1117,6 @@
     <w:p>
       <w:pPr>
         <w:jc w:val="left"/>
-        <w:rPr>
-          <w:rFonts w:hint="eastAsia"/>
-        </w:rPr>
       </w:pPr>
     </w:p>
     <w:p>
@@ -1259,10 +1213,22 @@
     </w:p>
     <w:p>
       <w:pPr>
+        <w:jc w:val="center"/>
         <w:rPr>
           <w:rFonts w:hint="eastAsia"/>
         </w:rPr>
       </w:pPr>
+      <w:r>
+        <w:rPr>
+          <w:rFonts w:hint="eastAsia"/>
+        </w:rPr>
+        <w:t>图四：</w:t>
+      </w:r>
+      <w:r>
+        <w:t>On Drop</w:t>
+      </w:r>
+    </w:p>
+    <w:p>
       <w:r>
         <w:rPr>
           <w:rFonts w:hint="eastAsia"/>
@@ -1357,7 +1323,7 @@
       <w:pPr>
         <w:jc w:val="left"/>
         <w:rPr>
-          <w:rFonts w:ascii="Times New Roman" w:eastAsia="宋体" w:hAnsi="Times New Roman" w:cs="Times New Roman" w:hint="eastAsia"/>
+          <w:rFonts w:ascii="Times New Roman" w:eastAsia="宋体" w:hAnsi="Times New Roman" w:cs="Times New Roman"/>
           <w:kern w:val="0"/>
           <w:szCs w:val="21"/>
         </w:rPr>
@@ -1659,11 +1625,6 @@
       </w:r>
     </w:p>
     <w:p>
-      <w:pPr>
-        <w:rPr>
-          <w:rFonts w:hint="eastAsia"/>
-        </w:rPr>
-      </w:pPr>
       <w:r>
         <w:t>1.</w:t>
       </w:r>

</xml_diff>